<commit_message>
ResEmoteNet + ResNet50 Initial Implementation
</commit_message>
<xml_diff>
--- a/Research/MainTakeaways.docx
+++ b/Research/MainTakeaways.docx
@@ -19,43 +19,7 @@
         <w:rPr>
           <w:u w:val="single"/>
         </w:rPr>
-        <w:t xml:space="preserve">Comprehensive Exploration of </w:t>
-      </w:r>
-      <w:r>
-        <w:rPr>
-          <w:u w:val="single"/>
-        </w:rPr>
-        <w:t>FER</w:t>
-      </w:r>
-      <w:r>
-        <w:rPr>
-          <w:u w:val="single"/>
-        </w:rPr>
-        <w:t xml:space="preserve"> using C</w:t>
-      </w:r>
-      <w:r>
-        <w:rPr>
-          <w:u w:val="single"/>
-        </w:rPr>
-        <w:t xml:space="preserve">ML </w:t>
-      </w:r>
-      <w:r>
-        <w:rPr>
-          <w:u w:val="single"/>
-        </w:rPr>
-        <w:t>and T</w:t>
-      </w:r>
-      <w:r>
-        <w:rPr>
-          <w:u w:val="single"/>
-        </w:rPr>
-        <w:t>L</w:t>
-      </w:r>
-      <w:r>
-        <w:rPr>
-          <w:u w:val="single"/>
-        </w:rPr>
-        <w:t xml:space="preserve"> Models</w:t>
+        <w:t>Comprehensive Exploration of FER using CML and TL Models</w:t>
       </w:r>
     </w:p>
     <w:p>
@@ -203,25 +167,13 @@
         <w:t xml:space="preserve"> -&gt; </w:t>
       </w:r>
       <w:r>
-        <w:t xml:space="preserve">landmarks </w:t>
-      </w:r>
-      <w:r>
-        <w:t>undergo</w:t>
-      </w:r>
-      <w:r>
-        <w:t xml:space="preserve"> a normalization process, involving scaling and translation to align them in a standard coordinate frame</w:t>
+        <w:t>landmarks undergo a normalization process, involving scaling and translation to align them in a standard coordinate frame</w:t>
       </w:r>
       <w:r>
         <w:t xml:space="preserve"> -&gt; </w:t>
       </w:r>
       <w:r>
-        <w:t xml:space="preserve">normalized landmarks are then flattened into a </w:t>
-      </w:r>
-      <w:r>
-        <w:t>one-dimensional</w:t>
-      </w:r>
-      <w:r>
-        <w:t xml:space="preserve"> array</w:t>
+        <w:t>normalized landmarks are then flattened into a one-dimensional array</w:t>
       </w:r>
       <w:r>
         <w:t>.</w:t>
@@ -254,13 +206,7 @@
         <w:rPr>
           <w:u w:val="single"/>
         </w:rPr>
-        <w:t>2</w:t>
-      </w:r>
-      <w:r>
-        <w:rPr>
-          <w:u w:val="single"/>
-        </w:rPr>
-        <w:t xml:space="preserve">. </w:t>
+        <w:t xml:space="preserve">2. </w:t>
       </w:r>
       <w:r>
         <w:rPr>
@@ -415,10 +361,7 @@
         <w:t xml:space="preserve"> </w:t>
       </w:r>
       <w:r>
-        <w:t xml:space="preserve">facial </w:t>
-      </w:r>
-      <w:r>
-        <w:t>expression datasets</w:t>
+        <w:t>facial expression datasets</w:t>
       </w:r>
     </w:p>
     <w:p>
@@ -493,8 +436,6 @@
     </w:p>
     <w:p/>
     <w:p/>
-    <w:p/>
-    <w:p/>
     <w:p>
       <w:hyperlink r:id="rId6" w:history="1">
         <w:r>
@@ -517,7 +458,7 @@
     </w:p>
     <w:p/>
     <w:p>
-      <w:hyperlink r:id="rId8" w:history="1">
+      <w:hyperlink r:id="rId8" w:anchor="checkpoints" w:history="1">
         <w:r>
           <w:rPr>
             <w:rStyle w:val="Hyperlink"/>
@@ -526,7 +467,327 @@
         </w:r>
       </w:hyperlink>
     </w:p>
-    <w:p/>
+    <w:p>
+      <w:pPr>
+        <w:pStyle w:val="Subtitle"/>
+      </w:pPr>
+      <w:r>
+        <w:lastRenderedPageBreak/>
+        <w:t xml:space="preserve">4. </w:t>
+      </w:r>
+      <w:r>
+        <w:t>Generalizable Facial Expression Recognition</w:t>
+      </w:r>
+    </w:p>
+    <w:p>
+      <w:pPr>
+        <w:pStyle w:val="ListParagraph"/>
+        <w:numPr>
+          <w:ilvl w:val="0"/>
+          <w:numId w:val="4"/>
+        </w:numPr>
+      </w:pPr>
+      <w:r>
+        <w:t xml:space="preserve">Code - </w:t>
+      </w:r>
+      <w:hyperlink r:id="rId9" w:history="1">
+        <w:r>
+          <w:rPr>
+            <w:rStyle w:val="Hyperlink"/>
+          </w:rPr>
+          <w:t>https://github.com/zyh-uaiaaaa/Generalizable-FER</w:t>
+        </w:r>
+      </w:hyperlink>
+    </w:p>
+    <w:p>
+      <w:pPr>
+        <w:pStyle w:val="ListParagraph"/>
+        <w:numPr>
+          <w:ilvl w:val="0"/>
+          <w:numId w:val="4"/>
+        </w:numPr>
+      </w:pPr>
+      <w:r>
+        <w:t xml:space="preserve">The paper aims to allow models to be trained on a singular dataset but generalise to a greater degree on unseen data </w:t>
+      </w:r>
+      <w:r>
+        <w:rPr>
+          <w:highlight w:val="yellow"/>
+        </w:rPr>
+        <w:t>(Tackles the problem of generalisability)</w:t>
+      </w:r>
+    </w:p>
+    <w:p>
+      <w:pPr>
+        <w:pStyle w:val="ListParagraph"/>
+        <w:numPr>
+          <w:ilvl w:val="0"/>
+          <w:numId w:val="4"/>
+        </w:numPr>
+      </w:pPr>
+      <w:r>
+        <w:t>The paper aims to improve the generali</w:t>
+      </w:r>
+      <w:r>
+        <w:t>s</w:t>
+      </w:r>
+      <w:r>
+        <w:t xml:space="preserve">ation ability of Facial Expression Recognition (FER) models when faced with unseen test samples that have domain gaps from the training set. It addresses the limitation of existing FER methods that rely on </w:t>
+      </w:r>
+      <w:r>
+        <w:t>labelled</w:t>
+      </w:r>
+      <w:r>
+        <w:t xml:space="preserve"> or </w:t>
+      </w:r>
+      <w:r>
+        <w:t>unlabelled</w:t>
+      </w:r>
+      <w:r>
+        <w:t xml:space="preserve"> target samples for fine-tuning, which is often infeasible in real-world scenarios. The goal is to develop a FER model that can effectively recogni</w:t>
+      </w:r>
+      <w:r>
+        <w:t>s</w:t>
+      </w:r>
+      <w:r>
+        <w:t>e expressions using only a single training dataset without prior knowledge of the target domain distribution.</w:t>
+      </w:r>
+    </w:p>
+    <w:p>
+      <w:pPr>
+        <w:pStyle w:val="ListParagraph"/>
+        <w:numPr>
+          <w:ilvl w:val="0"/>
+          <w:numId w:val="4"/>
+        </w:numPr>
+      </w:pPr>
+      <w:r>
+        <w:t>The paper proposes a method that combines a sigmoid mask and a channel-separation module to enhance the accuracy of emotion recognition models. It utili</w:t>
+      </w:r>
+      <w:r>
+        <w:t>s</w:t>
+      </w:r>
+      <w:r>
+        <w:t>es a learning rate scheduler (</w:t>
+      </w:r>
+      <w:proofErr w:type="spellStart"/>
+      <w:r>
+        <w:t>ExponentialLR</w:t>
+      </w:r>
+      <w:proofErr w:type="spellEnd"/>
+      <w:r>
+        <w:t>) and demonstrates the effectiveness of different backbones, particularly ResNet-18, to improve performance. The method emphasi</w:t>
+      </w:r>
+      <w:r>
+        <w:t>s</w:t>
+      </w:r>
+      <w:r>
+        <w:t>es the integration of various components to achieve superior results across multiple FER datasets.</w:t>
+      </w:r>
+    </w:p>
+    <w:p>
+      <w:pPr>
+        <w:pStyle w:val="ListParagraph"/>
+        <w:numPr>
+          <w:ilvl w:val="0"/>
+          <w:numId w:val="4"/>
+        </w:numPr>
+      </w:pPr>
+      <w:r>
+        <w:t xml:space="preserve">This paper </w:t>
+      </w:r>
+      <w:r>
+        <w:t>tackles</w:t>
+      </w:r>
+      <w:r>
+        <w:t xml:space="preserve"> the classification of 7-main emotions</w:t>
+      </w:r>
+    </w:p>
+    <w:p>
+      <w:pPr>
+        <w:pStyle w:val="ListParagraph"/>
+        <w:numPr>
+          <w:ilvl w:val="0"/>
+          <w:numId w:val="4"/>
+        </w:numPr>
+      </w:pPr>
+      <w:r>
+        <w:t xml:space="preserve">Datasets mentioned: RAF-DB, </w:t>
+      </w:r>
+      <w:proofErr w:type="spellStart"/>
+      <w:r>
+        <w:t>AffectNet</w:t>
+      </w:r>
+      <w:proofErr w:type="spellEnd"/>
+    </w:p>
+    <w:p>
+      <w:pPr>
+        <w:pStyle w:val="ListParagraph"/>
+        <w:numPr>
+          <w:ilvl w:val="0"/>
+          <w:numId w:val="4"/>
+        </w:numPr>
+      </w:pPr>
+      <w:r>
+        <w:t xml:space="preserve">This method might be tested by having the base FER models, first you get their metrics on various datasets without any training and then you integrate this method and see if they generalise better on the un-seen data and if they still perform well on the </w:t>
+      </w:r>
+      <w:r>
+        <w:t>trained dataset</w:t>
+      </w:r>
+    </w:p>
+    <w:p>
+      <w:pPr>
+        <w:pStyle w:val="ListParagraph"/>
+        <w:numPr>
+          <w:ilvl w:val="0"/>
+          <w:numId w:val="4"/>
+        </w:numPr>
+      </w:pPr>
+      <w:r>
+        <w:t>Important parts highlighted in .pdf file</w:t>
+      </w:r>
+    </w:p>
+    <w:p/>
+    <w:p/>
+    <w:p/>
+    <w:p/>
+    <w:p/>
+    <w:p/>
+    <w:p/>
+    <w:p/>
+    <w:p/>
+    <w:p/>
+    <w:p/>
+    <w:p/>
+    <w:p/>
+    <w:p>
+      <w:pPr>
+        <w:pStyle w:val="Subtitle"/>
+        <w:rPr>
+          <w:rFonts w:eastAsiaTheme="minorHAnsi"/>
+          <w:lang w:val="en-MT"/>
+        </w:rPr>
+      </w:pPr>
+      <w:r>
+        <w:lastRenderedPageBreak/>
+        <w:t xml:space="preserve">5. </w:t>
+      </w:r>
+      <w:r>
+        <w:rPr>
+          <w:rFonts w:eastAsiaTheme="minorHAnsi"/>
+          <w:lang w:val="en-MT"/>
+        </w:rPr>
+        <w:t>Enhancing Zero-Shot Facial Expression Recognition by LLM Knowledge Transfer</w:t>
+      </w:r>
+    </w:p>
+    <w:p>
+      <w:pPr>
+        <w:pStyle w:val="ListParagraph"/>
+        <w:numPr>
+          <w:ilvl w:val="0"/>
+          <w:numId w:val="5"/>
+        </w:numPr>
+      </w:pPr>
+      <w:proofErr w:type="spellStart"/>
+      <w:r>
+        <w:t>FaRL</w:t>
+      </w:r>
+      <w:proofErr w:type="spellEnd"/>
+      <w:r>
+        <w:t xml:space="preserve"> model similar to CLIP but focuses on face-image-text pairs</w:t>
+      </w:r>
+    </w:p>
+    <w:p/>
+    <w:p>
+      <w:pPr>
+        <w:pStyle w:val="Subtitle"/>
+      </w:pPr>
+      <w:r>
+        <w:t>6.</w:t>
+      </w:r>
+      <w:r>
+        <w:t xml:space="preserve"> F</w:t>
+      </w:r>
+      <w:r>
+        <w:t>ER</w:t>
+      </w:r>
+      <w:r>
+        <w:t xml:space="preserve"> </w:t>
+      </w:r>
+      <w:r>
+        <w:t>using</w:t>
+      </w:r>
+      <w:r>
+        <w:t xml:space="preserve"> </w:t>
+      </w:r>
+      <w:r>
+        <w:t>Landmark</w:t>
+      </w:r>
+      <w:r>
+        <w:t xml:space="preserve"> </w:t>
+      </w:r>
+      <w:r>
+        <w:t>coordinate</w:t>
+      </w:r>
+      <w:r>
+        <w:t xml:space="preserve"> </w:t>
+      </w:r>
+      <w:r>
+        <w:t>features</w:t>
+      </w:r>
+    </w:p>
+    <w:p>
+      <w:pPr>
+        <w:pStyle w:val="ListParagraph"/>
+        <w:numPr>
+          <w:ilvl w:val="0"/>
+          <w:numId w:val="5"/>
+        </w:numPr>
+      </w:pPr>
+      <w:r>
+        <w:t>Doesn’t have code but seems easy enough to implement</w:t>
+      </w:r>
+    </w:p>
+    <w:p>
+      <w:pPr>
+        <w:pStyle w:val="ListParagraph"/>
+        <w:numPr>
+          <w:ilvl w:val="0"/>
+          <w:numId w:val="5"/>
+        </w:numPr>
+      </w:pPr>
+      <w:r>
+        <w:t>Uses 3D representations of the 2d faces with python library to extract features and derive emotion mapping. Doesn’t seem to be reliant on facial dataset thus could be quite good to generalise.</w:t>
+      </w:r>
+    </w:p>
+    <w:p/>
+    <w:p/>
+    <w:p/>
+    <w:p/>
+    <w:p/>
+    <w:p/>
+    <w:p/>
+    <w:p/>
+    <w:p/>
+    <w:p/>
+    <w:p/>
+    <w:p/>
+    <w:p/>
+    <w:p/>
+    <w:p/>
+    <w:p>
+      <w:r>
+        <w:t xml:space="preserve">Lack of </w:t>
+      </w:r>
+      <w:proofErr w:type="spellStart"/>
+      <w:r>
+        <w:t>emtion</w:t>
+      </w:r>
+      <w:proofErr w:type="spellEnd"/>
+      <w:r>
+        <w:t xml:space="preserve"> datasets since they only seem to have 7 emotions is there a way to deal with this?</w:t>
+      </w:r>
+    </w:p>
     <w:sectPr>
       <w:pgSz w:w="11906" w:h="16838"/>
       <w:pgMar w:top="1440" w:right="1440" w:bottom="1440" w:left="1440" w:header="708" w:footer="708" w:gutter="0"/>
@@ -540,6 +801,119 @@
 <file path=word/numbering.xml><?xml version="1.0" encoding="utf-8"?>
 <w:numbering xmlns:wpc="http://schemas.microsoft.com/office/word/2010/wordprocessingCanvas" xmlns:cx="http://schemas.microsoft.com/office/drawing/2014/chartex" xmlns:cx1="http://schemas.microsoft.com/office/drawing/2015/9/8/chartex" xmlns:cx2="http://schemas.microsoft.com/office/drawing/2015/10/21/chartex" xmlns:cx3="http://schemas.microsoft.com/office/drawing/2016/5/9/chartex" xmlns:cx4="http://schemas.microsoft.com/office/drawing/2016/5/10/chartex" xmlns:cx5="http://schemas.microsoft.com/office/drawing/2016/5/11/chartex" xmlns:cx6="http://schemas.microsoft.com/office/drawing/2016/5/12/chartex" xmlns:cx7="http://schemas.microsoft.com/office/drawing/2016/5/13/chartex" xmlns:cx8="http://schemas.microsoft.com/office/drawing/2016/5/14/chartex" xmlns:mc="http://schemas.openxmlformats.org/markup-compatibility/2006" xmlns:aink="http://schemas.microsoft.com/office/drawing/2016/ink" xmlns:am3d="http://schemas.microsoft.com/office/drawing/2017/model3d" xmlns:o="urn:schemas-microsoft-com:office:office" xmlns:oel="http://schemas.microsoft.com/office/2019/extlst" xmlns:r="http://schemas.openxmlformats.org/officeDocument/2006/relationships" xmlns:m="http://schemas.openxmlformats.org/officeDocument/2006/math" xmlns:v="urn:schemas-microsoft-com:vml" xmlns:wp14="http://schemas.microsoft.com/office/word/2010/wordprocessingDrawing" xmlns:wp="http://schemas.openxmlformats.org/drawingml/2006/wordprocessingDrawing" xmlns:w10="urn:schemas-microsoft-com:office:word" xmlns:w="http://schemas.openxmlformats.org/wordprocessingml/2006/main" xmlns:w14="http://schemas.microsoft.com/office/word/2010/wordml" xmlns:w15="http://schemas.microsoft.com/office/word/2012/wordml" xmlns:w16cex="http://schemas.microsoft.com/office/word/2018/wordml/cex" xmlns:w16cid="http://schemas.microsoft.com/office/word/2016/wordml/cid" xmlns:w16="http://schemas.microsoft.com/office/word/2018/wordml" xmlns:w16du="http://schemas.microsoft.com/office/word/2023/wordml/word16du" xmlns:w16sdtdh="http://schemas.microsoft.com/office/word/2020/wordml/sdtdatahash" xmlns:w16sdtfl="http://schemas.microsoft.com/office/word/2024/wordml/sdtformatlock" xmlns:w16se="http://schemas.microsoft.com/office/word/2015/wordml/symex" xmlns:wpg="http://schemas.microsoft.com/office/word/2010/wordprocessingGroup" xmlns:wpi="http://schemas.microsoft.com/office/word/2010/wordprocessingInk" xmlns:wne="http://schemas.microsoft.com/office/word/2006/wordml" xmlns:wps="http://schemas.microsoft.com/office/word/2010/wordprocessingShape" mc:Ignorable="w14 w15 w16se w16cid w16 w16cex w16sdtdh w16sdtfl w16du wp14">
   <w:abstractNum w:abstractNumId="0" w15:restartNumberingAfterBreak="0">
+    <w:nsid w:val="32FE7F87"/>
+    <w:multiLevelType w:val="hybridMultilevel"/>
+    <w:tmpl w:val="53F8D4A8"/>
+    <w:lvl w:ilvl="0" w:tplc="20000001">
+      <w:start w:val="1"/>
+      <w:numFmt w:val="bullet"/>
+      <w:lvlText w:val=""/>
+      <w:lvlJc w:val="left"/>
+      <w:pPr>
+        <w:ind w:left="720" w:hanging="360"/>
+      </w:pPr>
+      <w:rPr>
+        <w:rFonts w:ascii="Symbol" w:hAnsi="Symbol" w:hint="default"/>
+      </w:rPr>
+    </w:lvl>
+    <w:lvl w:ilvl="1" w:tplc="20000003" w:tentative="1">
+      <w:start w:val="1"/>
+      <w:numFmt w:val="bullet"/>
+      <w:lvlText w:val="o"/>
+      <w:lvlJc w:val="left"/>
+      <w:pPr>
+        <w:ind w:left="1440" w:hanging="360"/>
+      </w:pPr>
+      <w:rPr>
+        <w:rFonts w:ascii="Courier New" w:hAnsi="Courier New" w:cs="Courier New" w:hint="default"/>
+      </w:rPr>
+    </w:lvl>
+    <w:lvl w:ilvl="2" w:tplc="20000005" w:tentative="1">
+      <w:start w:val="1"/>
+      <w:numFmt w:val="bullet"/>
+      <w:lvlText w:val=""/>
+      <w:lvlJc w:val="left"/>
+      <w:pPr>
+        <w:ind w:left="2160" w:hanging="360"/>
+      </w:pPr>
+      <w:rPr>
+        <w:rFonts w:ascii="Wingdings" w:hAnsi="Wingdings" w:hint="default"/>
+      </w:rPr>
+    </w:lvl>
+    <w:lvl w:ilvl="3" w:tplc="20000001" w:tentative="1">
+      <w:start w:val="1"/>
+      <w:numFmt w:val="bullet"/>
+      <w:lvlText w:val=""/>
+      <w:lvlJc w:val="left"/>
+      <w:pPr>
+        <w:ind w:left="2880" w:hanging="360"/>
+      </w:pPr>
+      <w:rPr>
+        <w:rFonts w:ascii="Symbol" w:hAnsi="Symbol" w:hint="default"/>
+      </w:rPr>
+    </w:lvl>
+    <w:lvl w:ilvl="4" w:tplc="20000003" w:tentative="1">
+      <w:start w:val="1"/>
+      <w:numFmt w:val="bullet"/>
+      <w:lvlText w:val="o"/>
+      <w:lvlJc w:val="left"/>
+      <w:pPr>
+        <w:ind w:left="3600" w:hanging="360"/>
+      </w:pPr>
+      <w:rPr>
+        <w:rFonts w:ascii="Courier New" w:hAnsi="Courier New" w:cs="Courier New" w:hint="default"/>
+      </w:rPr>
+    </w:lvl>
+    <w:lvl w:ilvl="5" w:tplc="20000005" w:tentative="1">
+      <w:start w:val="1"/>
+      <w:numFmt w:val="bullet"/>
+      <w:lvlText w:val=""/>
+      <w:lvlJc w:val="left"/>
+      <w:pPr>
+        <w:ind w:left="4320" w:hanging="360"/>
+      </w:pPr>
+      <w:rPr>
+        <w:rFonts w:ascii="Wingdings" w:hAnsi="Wingdings" w:hint="default"/>
+      </w:rPr>
+    </w:lvl>
+    <w:lvl w:ilvl="6" w:tplc="20000001" w:tentative="1">
+      <w:start w:val="1"/>
+      <w:numFmt w:val="bullet"/>
+      <w:lvlText w:val=""/>
+      <w:lvlJc w:val="left"/>
+      <w:pPr>
+        <w:ind w:left="5040" w:hanging="360"/>
+      </w:pPr>
+      <w:rPr>
+        <w:rFonts w:ascii="Symbol" w:hAnsi="Symbol" w:hint="default"/>
+      </w:rPr>
+    </w:lvl>
+    <w:lvl w:ilvl="7" w:tplc="20000003" w:tentative="1">
+      <w:start w:val="1"/>
+      <w:numFmt w:val="bullet"/>
+      <w:lvlText w:val="o"/>
+      <w:lvlJc w:val="left"/>
+      <w:pPr>
+        <w:ind w:left="5760" w:hanging="360"/>
+      </w:pPr>
+      <w:rPr>
+        <w:rFonts w:ascii="Courier New" w:hAnsi="Courier New" w:cs="Courier New" w:hint="default"/>
+      </w:rPr>
+    </w:lvl>
+    <w:lvl w:ilvl="8" w:tplc="20000005" w:tentative="1">
+      <w:start w:val="1"/>
+      <w:numFmt w:val="bullet"/>
+      <w:lvlText w:val=""/>
+      <w:lvlJc w:val="left"/>
+      <w:pPr>
+        <w:ind w:left="6480" w:hanging="360"/>
+      </w:pPr>
+      <w:rPr>
+        <w:rFonts w:ascii="Wingdings" w:hAnsi="Wingdings" w:hint="default"/>
+      </w:rPr>
+    </w:lvl>
+  </w:abstractNum>
+  <w:abstractNum w:abstractNumId="1" w15:restartNumberingAfterBreak="0">
     <w:nsid w:val="3619197B"/>
     <w:multiLevelType w:val="hybridMultilevel"/>
     <w:tmpl w:val="93267DF6"/>
@@ -652,7 +1026,7 @@
       </w:rPr>
     </w:lvl>
   </w:abstractNum>
-  <w:abstractNum w:abstractNumId="1" w15:restartNumberingAfterBreak="0">
+  <w:abstractNum w:abstractNumId="2" w15:restartNumberingAfterBreak="0">
     <w:nsid w:val="55D3371A"/>
     <w:multiLevelType w:val="hybridMultilevel"/>
     <w:tmpl w:val="65AE2E24"/>
@@ -741,7 +1115,120 @@
       </w:pPr>
     </w:lvl>
   </w:abstractNum>
-  <w:abstractNum w:abstractNumId="2" w15:restartNumberingAfterBreak="0">
+  <w:abstractNum w:abstractNumId="3" w15:restartNumberingAfterBreak="0">
+    <w:nsid w:val="586B4259"/>
+    <w:multiLevelType w:val="hybridMultilevel"/>
+    <w:tmpl w:val="46323E48"/>
+    <w:lvl w:ilvl="0" w:tplc="20000001">
+      <w:start w:val="1"/>
+      <w:numFmt w:val="bullet"/>
+      <w:lvlText w:val=""/>
+      <w:lvlJc w:val="left"/>
+      <w:pPr>
+        <w:ind w:left="720" w:hanging="360"/>
+      </w:pPr>
+      <w:rPr>
+        <w:rFonts w:ascii="Symbol" w:hAnsi="Symbol" w:hint="default"/>
+      </w:rPr>
+    </w:lvl>
+    <w:lvl w:ilvl="1" w:tplc="20000003" w:tentative="1">
+      <w:start w:val="1"/>
+      <w:numFmt w:val="bullet"/>
+      <w:lvlText w:val="o"/>
+      <w:lvlJc w:val="left"/>
+      <w:pPr>
+        <w:ind w:left="1440" w:hanging="360"/>
+      </w:pPr>
+      <w:rPr>
+        <w:rFonts w:ascii="Courier New" w:hAnsi="Courier New" w:cs="Courier New" w:hint="default"/>
+      </w:rPr>
+    </w:lvl>
+    <w:lvl w:ilvl="2" w:tplc="20000005" w:tentative="1">
+      <w:start w:val="1"/>
+      <w:numFmt w:val="bullet"/>
+      <w:lvlText w:val=""/>
+      <w:lvlJc w:val="left"/>
+      <w:pPr>
+        <w:ind w:left="2160" w:hanging="360"/>
+      </w:pPr>
+      <w:rPr>
+        <w:rFonts w:ascii="Wingdings" w:hAnsi="Wingdings" w:hint="default"/>
+      </w:rPr>
+    </w:lvl>
+    <w:lvl w:ilvl="3" w:tplc="20000001" w:tentative="1">
+      <w:start w:val="1"/>
+      <w:numFmt w:val="bullet"/>
+      <w:lvlText w:val=""/>
+      <w:lvlJc w:val="left"/>
+      <w:pPr>
+        <w:ind w:left="2880" w:hanging="360"/>
+      </w:pPr>
+      <w:rPr>
+        <w:rFonts w:ascii="Symbol" w:hAnsi="Symbol" w:hint="default"/>
+      </w:rPr>
+    </w:lvl>
+    <w:lvl w:ilvl="4" w:tplc="20000003" w:tentative="1">
+      <w:start w:val="1"/>
+      <w:numFmt w:val="bullet"/>
+      <w:lvlText w:val="o"/>
+      <w:lvlJc w:val="left"/>
+      <w:pPr>
+        <w:ind w:left="3600" w:hanging="360"/>
+      </w:pPr>
+      <w:rPr>
+        <w:rFonts w:ascii="Courier New" w:hAnsi="Courier New" w:cs="Courier New" w:hint="default"/>
+      </w:rPr>
+    </w:lvl>
+    <w:lvl w:ilvl="5" w:tplc="20000005" w:tentative="1">
+      <w:start w:val="1"/>
+      <w:numFmt w:val="bullet"/>
+      <w:lvlText w:val=""/>
+      <w:lvlJc w:val="left"/>
+      <w:pPr>
+        <w:ind w:left="4320" w:hanging="360"/>
+      </w:pPr>
+      <w:rPr>
+        <w:rFonts w:ascii="Wingdings" w:hAnsi="Wingdings" w:hint="default"/>
+      </w:rPr>
+    </w:lvl>
+    <w:lvl w:ilvl="6" w:tplc="20000001" w:tentative="1">
+      <w:start w:val="1"/>
+      <w:numFmt w:val="bullet"/>
+      <w:lvlText w:val=""/>
+      <w:lvlJc w:val="left"/>
+      <w:pPr>
+        <w:ind w:left="5040" w:hanging="360"/>
+      </w:pPr>
+      <w:rPr>
+        <w:rFonts w:ascii="Symbol" w:hAnsi="Symbol" w:hint="default"/>
+      </w:rPr>
+    </w:lvl>
+    <w:lvl w:ilvl="7" w:tplc="20000003" w:tentative="1">
+      <w:start w:val="1"/>
+      <w:numFmt w:val="bullet"/>
+      <w:lvlText w:val="o"/>
+      <w:lvlJc w:val="left"/>
+      <w:pPr>
+        <w:ind w:left="5760" w:hanging="360"/>
+      </w:pPr>
+      <w:rPr>
+        <w:rFonts w:ascii="Courier New" w:hAnsi="Courier New" w:cs="Courier New" w:hint="default"/>
+      </w:rPr>
+    </w:lvl>
+    <w:lvl w:ilvl="8" w:tplc="20000005" w:tentative="1">
+      <w:start w:val="1"/>
+      <w:numFmt w:val="bullet"/>
+      <w:lvlText w:val=""/>
+      <w:lvlJc w:val="left"/>
+      <w:pPr>
+        <w:ind w:left="6480" w:hanging="360"/>
+      </w:pPr>
+      <w:rPr>
+        <w:rFonts w:ascii="Wingdings" w:hAnsi="Wingdings" w:hint="default"/>
+      </w:rPr>
+    </w:lvl>
+  </w:abstractNum>
+  <w:abstractNum w:abstractNumId="4" w15:restartNumberingAfterBreak="0">
     <w:nsid w:val="65D72389"/>
     <w:multiLevelType w:val="hybridMultilevel"/>
     <w:tmpl w:val="DECCB8BE"/>
@@ -855,13 +1342,19 @@
     </w:lvl>
   </w:abstractNum>
   <w:num w:numId="1" w16cid:durableId="2084642224">
+    <w:abstractNumId w:val="2"/>
+  </w:num>
+  <w:num w:numId="2" w16cid:durableId="1865904927">
     <w:abstractNumId w:val="1"/>
   </w:num>
-  <w:num w:numId="2" w16cid:durableId="1865904927">
+  <w:num w:numId="3" w16cid:durableId="1637030055">
+    <w:abstractNumId w:val="4"/>
+  </w:num>
+  <w:num w:numId="4" w16cid:durableId="1596327244">
+    <w:abstractNumId w:val="3"/>
+  </w:num>
+  <w:num w:numId="5" w16cid:durableId="932519221">
     <w:abstractNumId w:val="0"/>
-  </w:num>
-  <w:num w:numId="3" w16cid:durableId="1637030055">
-    <w:abstractNumId w:val="2"/>
   </w:num>
 </w:numbering>
 </file>

</xml_diff>

<commit_message>
Model + Dataset Code
</commit_message>
<xml_diff>
--- a/Research/MainTakeaways.docx
+++ b/Research/MainTakeaways.docx
@@ -532,19 +532,7 @@
         <w:t>s</w:t>
       </w:r>
       <w:r>
-        <w:t xml:space="preserve">ation ability of Facial Expression Recognition (FER) models when faced with unseen test samples that have domain gaps from the training set. It addresses the limitation of existing FER methods that rely on </w:t>
-      </w:r>
-      <w:r>
-        <w:t>labelled</w:t>
-      </w:r>
-      <w:r>
-        <w:t xml:space="preserve"> or </w:t>
-      </w:r>
-      <w:r>
-        <w:t>unlabelled</w:t>
-      </w:r>
-      <w:r>
-        <w:t xml:space="preserve"> target samples for fine-tuning, which is often infeasible in real-world scenarios. The goal is to develop a FER model that can effectively recogni</w:t>
+        <w:t>ation ability of Facial Expression Recognition (FER) models when faced with unseen test samples that have domain gaps from the training set. It addresses the limitation of existing FER methods that rely on labelled or unlabelled target samples for fine-tuning, which is often infeasible in real-world scenarios. The goal is to develop a FER model that can effectively recogni</w:t>
       </w:r>
       <w:r>
         <w:t>s</w:t>
@@ -694,7 +682,15 @@
       </w:r>
       <w:proofErr w:type="spellEnd"/>
       <w:r>
-        <w:t xml:space="preserve"> model similar to CLIP but focuses on face-image-text pairs</w:t>
+        <w:t xml:space="preserve"> model </w:t>
+      </w:r>
+      <w:proofErr w:type="gramStart"/>
+      <w:r>
+        <w:t>similar to</w:t>
+      </w:r>
+      <w:proofErr w:type="gramEnd"/>
+      <w:r>
+        <w:t xml:space="preserve"> CLIP but focuses on face-image-text pairs</w:t>
       </w:r>
     </w:p>
     <w:p/>
@@ -786,6 +782,55 @@
       <w:proofErr w:type="spellEnd"/>
       <w:r>
         <w:t xml:space="preserve"> datasets since they only seem to have 7 emotions is there a way to deal with this?</w:t>
+      </w:r>
+    </w:p>
+    <w:p/>
+    <w:p/>
+    <w:p/>
+    <w:p/>
+    <w:p/>
+    <w:p/>
+    <w:p>
+      <w:r>
+        <w:rPr>
+          <w:noProof/>
+        </w:rPr>
+        <w:lastRenderedPageBreak/>
+        <w:drawing>
+          <wp:inline distT="0" distB="0" distL="0" distR="0" wp14:anchorId="69B8E3A4" wp14:editId="29407008">
+            <wp:extent cx="5731510" cy="6106795"/>
+            <wp:effectExtent l="0" t="0" r="2540" b="8255"/>
+            <wp:docPr id="792616158" name="Picture 1" descr="A screenshot of a computer screen&#10;&#10;AI-generated content may be incorrect."/>
+            <wp:cNvGraphicFramePr>
+              <a:graphicFrameLocks xmlns:a="http://schemas.openxmlformats.org/drawingml/2006/main" noChangeAspect="1"/>
+            </wp:cNvGraphicFramePr>
+            <a:graphic xmlns:a="http://schemas.openxmlformats.org/drawingml/2006/main">
+              <a:graphicData uri="http://schemas.openxmlformats.org/drawingml/2006/picture">
+                <pic:pic xmlns:pic="http://schemas.openxmlformats.org/drawingml/2006/picture">
+                  <pic:nvPicPr>
+                    <pic:cNvPr id="792616158" name="Picture 1" descr="A screenshot of a computer screen&#10;&#10;AI-generated content may be incorrect."/>
+                    <pic:cNvPicPr/>
+                  </pic:nvPicPr>
+                  <pic:blipFill>
+                    <a:blip r:embed="rId10"/>
+                    <a:stretch>
+                      <a:fillRect/>
+                    </a:stretch>
+                  </pic:blipFill>
+                  <pic:spPr>
+                    <a:xfrm>
+                      <a:off x="0" y="0"/>
+                      <a:ext cx="5731510" cy="6106795"/>
+                    </a:xfrm>
+                    <a:prstGeom prst="rect">
+                      <a:avLst/>
+                    </a:prstGeom>
+                  </pic:spPr>
+                </pic:pic>
+              </a:graphicData>
+            </a:graphic>
+          </wp:inline>
+        </w:drawing>
       </w:r>
     </w:p>
     <w:sectPr>
@@ -1965,6 +2010,7 @@
   <w:style w:type="character" w:default="1" w:styleId="DefaultParagraphFont">
     <w:name w:val="Default Paragraph Font"/>
     <w:uiPriority w:val="1"/>
+    <w:semiHidden/>
     <w:unhideWhenUsed/>
   </w:style>
   <w:style w:type="table" w:default="1" w:styleId="TableNormal">

</xml_diff>